<commit_message>
Some styling applied - media queries
Some styling applied
</commit_message>
<xml_diff>
--- a/Plan.docx
+++ b/Plan.docx
@@ -187,30 +187,7 @@
           <w:b/>
           <w:bCs/>
         </w:rPr>
-        <w:t xml:space="preserve">Am planning on using .splice() and .replace() together to do the edits and deletes.  In .replace() the first value in the parentheses is the original value and the second value is the value to change it to – so in edits want to use .splice() to find the original array section and replace it with the amended text, and in deletes want to replace the title and </w:t>
-      </w:r>
-      <w:proofErr w:type="spellStart"/>
-      <w:r>
-        <w:rPr>
-          <w:b/>
-          <w:bCs/>
-        </w:rPr>
-        <w:t>blogEntry</w:t>
-      </w:r>
-      <w:proofErr w:type="spellEnd"/>
-      <w:r>
-        <w:rPr>
-          <w:b/>
-          <w:bCs/>
-        </w:rPr>
-        <w:t xml:space="preserve"> with “”.</w:t>
-      </w:r>
-      <w:r>
-        <w:rPr>
-          <w:b/>
-          <w:bCs/>
-        </w:rPr>
-        <w:t xml:space="preserve">  </w:t>
+        <w:t xml:space="preserve">Edits and deletes are now working, but the form goes to a separate edit page which I don’t want to do. Need to look into doing </w:t>
       </w:r>
       <w:r>
         <w:rPr>
@@ -218,25 +195,47 @@
           <w:bCs/>
           <w:highlight w:val="yellow"/>
         </w:rPr>
-        <w:t xml:space="preserve">My code currently brings up all blog entries as a separate edit form, rather than allowing the user to bring up a specific blog post to edit.  I also need to go through all the edit form code (in index.js and </w:t>
-      </w:r>
-      <w:proofErr w:type="spellStart"/>
+        <w:t>an edit modal</w:t>
+      </w:r>
       <w:r>
         <w:rPr>
           <w:b/>
           <w:bCs/>
-          <w:highlight w:val="yellow"/>
-        </w:rPr>
-        <w:t>index.ejs</w:t>
-      </w:r>
-      <w:proofErr w:type="spellEnd"/>
+        </w:rPr>
+        <w:t xml:space="preserve"> instead.  Bootstrap has a </w:t>
+      </w:r>
+      <w:proofErr w:type="spellStart"/>
       <w:r>
         <w:rPr>
           <w:b/>
           <w:bCs/>
-          <w:highlight w:val="yellow"/>
-        </w:rPr>
-        <w:t>) to make sure that I fully understand it.</w:t>
+        </w:rPr>
+        <w:t>modals</w:t>
+      </w:r>
+      <w:proofErr w:type="spellEnd"/>
+      <w:r>
+        <w:rPr>
+          <w:b/>
+          <w:bCs/>
+        </w:rPr>
+        <w:t xml:space="preserve"> plugin.  </w:t>
+      </w:r>
+      <w:hyperlink r:id="rId5" w:history="1">
+        <w:r>
+          <w:rPr>
+            <w:rStyle w:val="Hyperlink"/>
+            <w:b/>
+            <w:bCs/>
+          </w:rPr>
+          <w:t>https://getbootstrap.com/docs/4.0/components/modal/</w:t>
+        </w:r>
+      </w:hyperlink>
+      <w:r>
+        <w:rPr>
+          <w:b/>
+          <w:bCs/>
+        </w:rPr>
+        <w:t xml:space="preserve">  </w:t>
       </w:r>
     </w:p>
     <w:p/>
@@ -442,7 +441,6 @@
         </w:numPr>
       </w:pPr>
       <w:r>
-        <w:lastRenderedPageBreak/>
         <w:t xml:space="preserve">If I am going to use images (e.g. from </w:t>
       </w:r>
       <w:proofErr w:type="spellStart"/>
@@ -506,7 +504,7 @@
                     <pic:cNvPicPr/>
                   </pic:nvPicPr>
                   <pic:blipFill rotWithShape="1">
-                    <a:blip r:embed="rId5"/>
+                    <a:blip r:embed="rId6"/>
                     <a:srcRect l="36694" t="26709" r="7601" b="17274"/>
                     <a:stretch/>
                   </pic:blipFill>
@@ -562,7 +560,7 @@
                     <pic:cNvPicPr/>
                   </pic:nvPicPr>
                   <pic:blipFill rotWithShape="1">
-                    <a:blip r:embed="rId6"/>
+                    <a:blip r:embed="rId7"/>
                     <a:srcRect l="36561" t="25999" r="7068" b="18219"/>
                     <a:stretch/>
                   </pic:blipFill>
@@ -618,7 +616,7 @@
                     <pic:cNvPicPr/>
                   </pic:nvPicPr>
                   <pic:blipFill rotWithShape="1">
-                    <a:blip r:embed="rId7"/>
+                    <a:blip r:embed="rId8"/>
                     <a:srcRect l="36561" t="23637" r="7600" b="20819"/>
                     <a:stretch/>
                   </pic:blipFill>
@@ -1826,6 +1824,29 @@
       <w:spacing w:val="5"/>
     </w:rPr>
   </w:style>
+  <w:style w:type="character" w:styleId="Hyperlink">
+    <w:name w:val="Hyperlink"/>
+    <w:basedOn w:val="DefaultParagraphFont"/>
+    <w:uiPriority w:val="99"/>
+    <w:unhideWhenUsed/>
+    <w:rsid w:val="00037C7D"/>
+    <w:rPr>
+      <w:color w:val="0563C1" w:themeColor="hyperlink"/>
+      <w:u w:val="single"/>
+    </w:rPr>
+  </w:style>
+  <w:style w:type="character" w:styleId="UnresolvedMention">
+    <w:name w:val="Unresolved Mention"/>
+    <w:basedOn w:val="DefaultParagraphFont"/>
+    <w:uiPriority w:val="99"/>
+    <w:semiHidden/>
+    <w:unhideWhenUsed/>
+    <w:rsid w:val="00037C7D"/>
+    <w:rPr>
+      <w:color w:val="605E5C"/>
+      <w:shd w:val="clear" w:color="auto" w:fill="E1DFDD"/>
+    </w:rPr>
+  </w:style>
 </w:styles>
 </file>
 

</xml_diff>